<commit_message>
feat: added usecase to description
</commit_message>
<xml_diff>
--- a/docs/log1c.docx
+++ b/docs/log1c.docx
@@ -398,13 +398,7 @@
           <w:lang w:val="de-CH"/>
         </w:rPr>
         <w:lastRenderedPageBreak/>
-        <w:t xml:space="preserve">Zusätzliche </w:t>
-      </w:r>
-      <w:r>
-        <w:rPr>
-          <w:lang w:val="de-CH"/>
-        </w:rPr>
-        <w:t>Features</w:t>
+        <w:t>Zusätzliche Features</w:t>
       </w:r>
     </w:p>
     <w:p>
@@ -503,6 +497,36 @@
     </w:p>
     <w:p>
       <w:pPr>
+        <w:pStyle w:val="Heading2"/>
+        <w:rPr>
+          <w:lang w:val="de-CH"/>
+        </w:rPr>
+      </w:pPr>
+      <w:proofErr w:type="spellStart"/>
+      <w:r>
+        <w:rPr>
+          <w:lang w:val="de-CH"/>
+        </w:rPr>
+        <w:t>UseCase</w:t>
+      </w:r>
+      <w:proofErr w:type="spellEnd"/>
+    </w:p>
+    <w:p>
+      <w:pPr>
+        <w:rPr>
+          <w:lang w:val="de-CH"/>
+        </w:rPr>
+      </w:pPr>
+    </w:p>
+    <w:p>
+      <w:pPr>
+        <w:rPr>
+          <w:lang w:val="de-CH"/>
+        </w:rPr>
+      </w:pPr>
+    </w:p>
+    <w:p>
+      <w:pPr>
         <w:tabs>
           <w:tab w:val="center" w:pos="4513"/>
           <w:tab w:val="center" w:pos="8122"/>
@@ -513,9 +537,60 @@
           <w:lang w:val="de-CH"/>
         </w:rPr>
       </w:pPr>
+      <w:r>
+        <w:rPr>
+          <w:rFonts w:ascii="Arial" w:hAnsi="Arial" w:cs="Arial"/>
+          <w:noProof/>
+          <w:lang w:val="de-CH"/>
+        </w:rPr>
+        <w:drawing>
+          <wp:inline distT="0" distB="0" distL="0" distR="0" wp14:anchorId="5EFA4310" wp14:editId="0579AC65">
+            <wp:extent cx="6057900" cy="3530600"/>
+            <wp:effectExtent l="0" t="0" r="0" b="0"/>
+            <wp:docPr id="1" name="Graphic 1"/>
+            <wp:cNvGraphicFramePr>
+              <a:graphicFrameLocks xmlns:a="http://schemas.openxmlformats.org/drawingml/2006/main" noChangeAspect="1"/>
+            </wp:cNvGraphicFramePr>
+            <a:graphic xmlns:a="http://schemas.openxmlformats.org/drawingml/2006/main">
+              <a:graphicData uri="http://schemas.openxmlformats.org/drawingml/2006/picture">
+                <pic:pic xmlns:pic="http://schemas.openxmlformats.org/drawingml/2006/picture">
+                  <pic:nvPicPr>
+                    <pic:cNvPr id="1" name="Graphic 1"/>
+                    <pic:cNvPicPr/>
+                  </pic:nvPicPr>
+                  <pic:blipFill>
+                    <a:blip r:embed="rId10">
+                      <a:extLst>
+                        <a:ext uri="{28A0092B-C50C-407E-A947-70E740481C1C}">
+                          <a14:useLocalDpi xmlns:a14="http://schemas.microsoft.com/office/drawing/2010/main" val="0"/>
+                        </a:ext>
+                        <a:ext uri="{96DAC541-7B7A-43D3-8B79-37D633B846F1}">
+                          <asvg:svgBlip xmlns:asvg="http://schemas.microsoft.com/office/drawing/2016/SVG/main" r:embed="rId11"/>
+                        </a:ext>
+                      </a:extLst>
+                    </a:blip>
+                    <a:stretch>
+                      <a:fillRect/>
+                    </a:stretch>
+                  </pic:blipFill>
+                  <pic:spPr>
+                    <a:xfrm>
+                      <a:off x="0" y="0"/>
+                      <a:ext cx="6057900" cy="3530600"/>
+                    </a:xfrm>
+                    <a:prstGeom prst="rect">
+                      <a:avLst/>
+                    </a:prstGeom>
+                  </pic:spPr>
+                </pic:pic>
+              </a:graphicData>
+            </a:graphic>
+          </wp:inline>
+        </w:drawing>
+      </w:r>
     </w:p>
     <w:sectPr>
-      <w:footerReference w:type="default" r:id="rId10"/>
+      <w:footerReference w:type="default" r:id="rId12"/>
       <w:pgSz w:w="12240" w:h="15840"/>
       <w:pgMar w:top="748" w:right="1157" w:bottom="1440" w:left="1425" w:header="720" w:footer="720" w:gutter="0"/>
       <w:cols w:space="720"/>
@@ -569,11 +644,6 @@
         <w:rFonts w:ascii="Arial" w:hAnsi="Arial" w:cs="Arial"/>
       </w:rPr>
       <w:tab/>
-    </w:r>
-    <w:r>
-      <w:rPr>
-        <w:rFonts w:ascii="Arial" w:hAnsi="Arial" w:cs="Arial"/>
-      </w:rPr>
       <w:t>Alessio Carcavallo</w:t>
     </w:r>
   </w:p>

</xml_diff>

<commit_message>
fix: fixes after conversation with teacher
</commit_message>
<xml_diff>
--- a/docs/log1c.docx
+++ b/docs/log1c.docx
@@ -471,7 +471,13 @@
         <w:rPr>
           <w:lang w:val="de-CH"/>
         </w:rPr>
-        <w:t>5-Tier WEB Applikation</w:t>
+        <w:t>4</w:t>
+      </w:r>
+      <w:r>
+        <w:rPr>
+          <w:lang w:val="de-CH"/>
+        </w:rPr>
+        <w:t>-Tier WEB Applikation</w:t>
       </w:r>
     </w:p>
     <w:p>
@@ -500,10 +506,10 @@
           <w:lang w:val="de-CH"/>
         </w:rPr>
         <w:drawing>
-          <wp:inline distT="0" distB="0" distL="0" distR="0" wp14:anchorId="3559DF92" wp14:editId="32953A8B">
-            <wp:extent cx="6132830" cy="1837690"/>
-            <wp:effectExtent l="0" t="0" r="1270" b="3810"/>
-            <wp:docPr id="2" name="Graphic 2"/>
+          <wp:inline distT="0" distB="0" distL="0" distR="0" wp14:anchorId="1B35EE13" wp14:editId="7990A419">
+            <wp:extent cx="4216400" cy="1557248"/>
+            <wp:effectExtent l="0" t="0" r="0" b="5080"/>
+            <wp:docPr id="7" name="Graphic 7"/>
             <wp:cNvGraphicFramePr>
               <a:graphicFrameLocks xmlns:a="http://schemas.openxmlformats.org/drawingml/2006/main" noChangeAspect="1"/>
             </wp:cNvGraphicFramePr>
@@ -511,11 +517,11 @@
               <a:graphicData uri="http://schemas.openxmlformats.org/drawingml/2006/picture">
                 <pic:pic xmlns:pic="http://schemas.openxmlformats.org/drawingml/2006/picture">
                   <pic:nvPicPr>
-                    <pic:cNvPr id="2" name="Graphic 2"/>
+                    <pic:cNvPr id="7" name="Graphic 7"/>
                     <pic:cNvPicPr/>
                   </pic:nvPicPr>
                   <pic:blipFill>
-                    <a:blip r:embed="rId8">
+                    <a:blip r:embed="rId8" cstate="print">
                       <a:extLst>
                         <a:ext uri="{28A0092B-C50C-407E-A947-70E740481C1C}">
                           <a14:useLocalDpi xmlns:a14="http://schemas.microsoft.com/office/drawing/2010/main" val="0"/>
@@ -532,7 +538,7 @@
                   <pic:spPr>
                     <a:xfrm>
                       <a:off x="0" y="0"/>
-                      <a:ext cx="6132830" cy="1837690"/>
+                      <a:ext cx="4216400" cy="1557248"/>
                     </a:xfrm>
                     <a:prstGeom prst="rect">
                       <a:avLst/>
@@ -554,6 +560,14 @@
         <w:spacing w:after="0"/>
         <w:rPr>
           <w:rFonts w:ascii="Arial" w:hAnsi="Arial" w:cs="Arial"/>
+          <w:lang w:val="de-CH"/>
+        </w:rPr>
+      </w:pPr>
+    </w:p>
+    <w:p>
+      <w:pPr>
+        <w:pStyle w:val="Heading2"/>
+        <w:rPr>
           <w:lang w:val="de-CH"/>
         </w:rPr>
       </w:pPr>
@@ -876,8 +890,424 @@
         </w:drawing>
       </w:r>
     </w:p>
+    <w:p>
+      <w:pPr>
+        <w:tabs>
+          <w:tab w:val="center" w:pos="4513"/>
+          <w:tab w:val="center" w:pos="8122"/>
+        </w:tabs>
+        <w:spacing w:after="0"/>
+        <w:rPr>
+          <w:rFonts w:ascii="Arial" w:hAnsi="Arial" w:cs="Arial"/>
+          <w:lang w:val="de-CH"/>
+        </w:rPr>
+      </w:pPr>
+    </w:p>
+    <w:p>
+      <w:pPr>
+        <w:pStyle w:val="Heading2"/>
+        <w:rPr>
+          <w:lang w:val="de-CH"/>
+        </w:rPr>
+      </w:pPr>
+      <w:r>
+        <w:rPr>
+          <w:lang w:val="de-CH"/>
+        </w:rPr>
+        <w:t>Datenbank Relation</w:t>
+      </w:r>
+    </w:p>
+    <w:p>
+      <w:pPr>
+        <w:rPr>
+          <w:lang w:val="de-CH"/>
+        </w:rPr>
+      </w:pPr>
+    </w:p>
+    <w:p>
+      <w:pPr>
+        <w:rPr>
+          <w:lang w:val="de-CH"/>
+        </w:rPr>
+      </w:pPr>
+    </w:p>
+    <w:p>
+      <w:pPr>
+        <w:tabs>
+          <w:tab w:val="center" w:pos="4513"/>
+          <w:tab w:val="center" w:pos="8122"/>
+        </w:tabs>
+        <w:spacing w:after="0"/>
+        <w:rPr>
+          <w:rFonts w:ascii="Arial" w:hAnsi="Arial" w:cs="Arial"/>
+          <w:noProof/>
+          <w:lang w:val="de-CH"/>
+        </w:rPr>
+      </w:pPr>
+      <w:r>
+        <w:rPr>
+          <w:rFonts w:ascii="Arial" w:hAnsi="Arial" w:cs="Arial"/>
+          <w:noProof/>
+          <w:lang w:val="de-CH"/>
+        </w:rPr>
+        <w:drawing>
+          <wp:inline distT="0" distB="0" distL="0" distR="0" wp14:anchorId="06A796E5" wp14:editId="1FE06917">
+            <wp:extent cx="6132830" cy="2626360"/>
+            <wp:effectExtent l="0" t="0" r="1270" b="2540"/>
+            <wp:docPr id="3" name="Picture 3" descr="Diagram&#10;&#10;Description automatically generated"/>
+            <wp:cNvGraphicFramePr>
+              <a:graphicFrameLocks xmlns:a="http://schemas.openxmlformats.org/drawingml/2006/main" noChangeAspect="1"/>
+            </wp:cNvGraphicFramePr>
+            <a:graphic xmlns:a="http://schemas.openxmlformats.org/drawingml/2006/main">
+              <a:graphicData uri="http://schemas.openxmlformats.org/drawingml/2006/picture">
+                <pic:pic xmlns:pic="http://schemas.openxmlformats.org/drawingml/2006/picture">
+                  <pic:nvPicPr>
+                    <pic:cNvPr id="3" name="Picture 3" descr="Diagram&#10;&#10;Description automatically generated"/>
+                    <pic:cNvPicPr/>
+                  </pic:nvPicPr>
+                  <pic:blipFill>
+                    <a:blip r:embed="rId12" cstate="print">
+                      <a:extLst>
+                        <a:ext uri="{28A0092B-C50C-407E-A947-70E740481C1C}">
+                          <a14:useLocalDpi xmlns:a14="http://schemas.microsoft.com/office/drawing/2010/main" val="0"/>
+                        </a:ext>
+                      </a:extLst>
+                    </a:blip>
+                    <a:stretch>
+                      <a:fillRect/>
+                    </a:stretch>
+                  </pic:blipFill>
+                  <pic:spPr>
+                    <a:xfrm>
+                      <a:off x="0" y="0"/>
+                      <a:ext cx="6132830" cy="2626360"/>
+                    </a:xfrm>
+                    <a:prstGeom prst="rect">
+                      <a:avLst/>
+                    </a:prstGeom>
+                  </pic:spPr>
+                </pic:pic>
+              </a:graphicData>
+            </a:graphic>
+          </wp:inline>
+        </w:drawing>
+      </w:r>
+    </w:p>
+    <w:p>
+      <w:pPr>
+        <w:rPr>
+          <w:rFonts w:ascii="Arial" w:hAnsi="Arial" w:cs="Arial"/>
+          <w:lang w:val="de-CH"/>
+        </w:rPr>
+      </w:pPr>
+    </w:p>
+    <w:p>
+      <w:pPr>
+        <w:rPr>
+          <w:rFonts w:ascii="Arial" w:hAnsi="Arial" w:cs="Arial"/>
+          <w:lang w:val="de-CH"/>
+        </w:rPr>
+      </w:pPr>
+    </w:p>
+    <w:p>
+      <w:pPr>
+        <w:pStyle w:val="Heading2"/>
+        <w:rPr>
+          <w:lang w:val="de-CH"/>
+        </w:rPr>
+      </w:pPr>
+      <w:r>
+        <w:rPr>
+          <w:lang w:val="de-CH"/>
+        </w:rPr>
+        <w:t xml:space="preserve">Activity </w:t>
+      </w:r>
+      <w:proofErr w:type="spellStart"/>
+      <w:r>
+        <w:rPr>
+          <w:lang w:val="de-CH"/>
+        </w:rPr>
+        <w:t>Diagram</w:t>
+      </w:r>
+      <w:proofErr w:type="spellEnd"/>
+    </w:p>
+    <w:p>
+      <w:pPr>
+        <w:rPr>
+          <w:rFonts w:ascii="Arial" w:hAnsi="Arial" w:cs="Arial"/>
+          <w:noProof/>
+          <w:lang w:val="de-CH"/>
+        </w:rPr>
+      </w:pPr>
+    </w:p>
+    <w:p>
+      <w:pPr>
+        <w:tabs>
+          <w:tab w:val="left" w:pos="3760"/>
+        </w:tabs>
+        <w:rPr>
+          <w:rFonts w:ascii="Arial" w:hAnsi="Arial" w:cs="Arial"/>
+          <w:lang w:val="de-CH"/>
+        </w:rPr>
+      </w:pPr>
+      <w:r>
+        <w:rPr>
+          <w:rFonts w:ascii="Arial" w:hAnsi="Arial" w:cs="Arial"/>
+          <w:noProof/>
+          <w:lang w:val="de-CH"/>
+        </w:rPr>
+        <w:drawing>
+          <wp:inline distT="0" distB="0" distL="0" distR="0" wp14:anchorId="5A91F3FC" wp14:editId="3F94BBC9">
+            <wp:extent cx="5376334" cy="3652322"/>
+            <wp:effectExtent l="0" t="0" r="0" b="5715"/>
+            <wp:docPr id="8" name="Graphic 8"/>
+            <wp:cNvGraphicFramePr>
+              <a:graphicFrameLocks xmlns:a="http://schemas.openxmlformats.org/drawingml/2006/main" noChangeAspect="1"/>
+            </wp:cNvGraphicFramePr>
+            <a:graphic xmlns:a="http://schemas.openxmlformats.org/drawingml/2006/main">
+              <a:graphicData uri="http://schemas.openxmlformats.org/drawingml/2006/picture">
+                <pic:pic xmlns:pic="http://schemas.openxmlformats.org/drawingml/2006/picture">
+                  <pic:nvPicPr>
+                    <pic:cNvPr id="8" name="Graphic 8"/>
+                    <pic:cNvPicPr/>
+                  </pic:nvPicPr>
+                  <pic:blipFill>
+                    <a:blip r:embed="rId13">
+                      <a:extLst>
+                        <a:ext uri="{28A0092B-C50C-407E-A947-70E740481C1C}">
+                          <a14:useLocalDpi xmlns:a14="http://schemas.microsoft.com/office/drawing/2010/main" val="0"/>
+                        </a:ext>
+                        <a:ext uri="{96DAC541-7B7A-43D3-8B79-37D633B846F1}">
+                          <asvg:svgBlip xmlns:asvg="http://schemas.microsoft.com/office/drawing/2016/SVG/main" r:embed="rId14"/>
+                        </a:ext>
+                      </a:extLst>
+                    </a:blip>
+                    <a:stretch>
+                      <a:fillRect/>
+                    </a:stretch>
+                  </pic:blipFill>
+                  <pic:spPr>
+                    <a:xfrm>
+                      <a:off x="0" y="0"/>
+                      <a:ext cx="5421635" cy="3683097"/>
+                    </a:xfrm>
+                    <a:prstGeom prst="rect">
+                      <a:avLst/>
+                    </a:prstGeom>
+                  </pic:spPr>
+                </pic:pic>
+              </a:graphicData>
+            </a:graphic>
+          </wp:inline>
+        </w:drawing>
+      </w:r>
+      <w:r>
+        <w:rPr>
+          <w:rFonts w:ascii="Arial" w:hAnsi="Arial" w:cs="Arial"/>
+          <w:lang w:val="de-CH"/>
+        </w:rPr>
+        <w:tab/>
+      </w:r>
+    </w:p>
+    <w:p>
+      <w:pPr>
+        <w:tabs>
+          <w:tab w:val="left" w:pos="3760"/>
+        </w:tabs>
+        <w:rPr>
+          <w:rFonts w:ascii="Arial" w:hAnsi="Arial" w:cs="Arial"/>
+          <w:lang w:val="de-CH"/>
+        </w:rPr>
+      </w:pPr>
+    </w:p>
+    <w:p>
+      <w:pPr>
+        <w:pStyle w:val="Heading2"/>
+        <w:rPr>
+          <w:lang w:val="de-CH"/>
+        </w:rPr>
+      </w:pPr>
+      <w:proofErr w:type="spellStart"/>
+      <w:r>
+        <w:rPr>
+          <w:lang w:val="de-CH"/>
+        </w:rPr>
+        <w:lastRenderedPageBreak/>
+        <w:t>Testcase</w:t>
+      </w:r>
+      <w:proofErr w:type="spellEnd"/>
+      <w:r>
+        <w:rPr>
+          <w:lang w:val="de-CH"/>
+        </w:rPr>
+        <w:t xml:space="preserve"> Login</w:t>
+      </w:r>
+    </w:p>
+    <w:p>
+      <w:pPr>
+        <w:rPr>
+          <w:lang w:val="de-CH"/>
+        </w:rPr>
+      </w:pPr>
+    </w:p>
+    <w:p>
+      <w:pPr>
+        <w:rPr>
+          <w:lang w:val="de-CH"/>
+        </w:rPr>
+      </w:pPr>
+      <w:r>
+        <w:rPr>
+          <w:lang w:val="de-CH"/>
+        </w:rPr>
+        <w:t>Erwartung: Funktioniert</w:t>
+      </w:r>
+    </w:p>
+    <w:p>
+      <w:pPr>
+        <w:rPr>
+          <w:lang w:val="de-CH"/>
+        </w:rPr>
+      </w:pPr>
+      <w:r>
+        <w:rPr>
+          <w:lang w:val="de-CH"/>
+        </w:rPr>
+        <w:t xml:space="preserve">Ergebnis: User aus dem </w:t>
+      </w:r>
+      <w:proofErr w:type="spellStart"/>
+      <w:r>
+        <w:rPr>
+          <w:lang w:val="de-CH"/>
+        </w:rPr>
+        <w:t>Dump-FIle</w:t>
+      </w:r>
+      <w:proofErr w:type="spellEnd"/>
+      <w:r>
+        <w:rPr>
+          <w:lang w:val="de-CH"/>
+        </w:rPr>
+        <w:t xml:space="preserve"> kann sich anmelden.</w:t>
+      </w:r>
+    </w:p>
+    <w:p>
+      <w:pPr>
+        <w:rPr>
+          <w:lang w:val="de-CH"/>
+        </w:rPr>
+      </w:pPr>
+    </w:p>
+    <w:p>
+      <w:pPr>
+        <w:pStyle w:val="Heading2"/>
+        <w:rPr>
+          <w:lang w:val="de-CH"/>
+        </w:rPr>
+      </w:pPr>
+      <w:proofErr w:type="spellStart"/>
+      <w:r>
+        <w:rPr>
+          <w:lang w:val="de-CH"/>
+        </w:rPr>
+        <w:t>Testcase</w:t>
+      </w:r>
+      <w:proofErr w:type="spellEnd"/>
+      <w:r>
+        <w:rPr>
+          <w:lang w:val="de-CH"/>
+        </w:rPr>
+        <w:t xml:space="preserve"> </w:t>
+      </w:r>
+      <w:proofErr w:type="spellStart"/>
+      <w:r>
+        <w:rPr>
+          <w:lang w:val="de-CH"/>
+        </w:rPr>
+        <w:t>Log</w:t>
+      </w:r>
+      <w:r>
+        <w:rPr>
+          <w:lang w:val="de-CH"/>
+        </w:rPr>
+        <w:t>gout</w:t>
+      </w:r>
+      <w:proofErr w:type="spellEnd"/>
+    </w:p>
+    <w:p>
+      <w:pPr>
+        <w:rPr>
+          <w:lang w:val="de-CH"/>
+        </w:rPr>
+      </w:pPr>
+    </w:p>
+    <w:p>
+      <w:pPr>
+        <w:rPr>
+          <w:lang w:val="de-CH"/>
+        </w:rPr>
+      </w:pPr>
+      <w:r>
+        <w:rPr>
+          <w:lang w:val="de-CH"/>
+        </w:rPr>
+        <w:t>Erwartung: Funktioniert</w:t>
+      </w:r>
+    </w:p>
+    <w:p>
+      <w:pPr>
+        <w:rPr>
+          <w:lang w:val="de-CH"/>
+        </w:rPr>
+      </w:pPr>
+      <w:r>
+        <w:rPr>
+          <w:lang w:val="de-CH"/>
+        </w:rPr>
+        <w:t xml:space="preserve">Ergebnis: User aus dem </w:t>
+      </w:r>
+      <w:proofErr w:type="spellStart"/>
+      <w:r>
+        <w:rPr>
+          <w:lang w:val="de-CH"/>
+        </w:rPr>
+        <w:t>Dump-FIle</w:t>
+      </w:r>
+      <w:proofErr w:type="spellEnd"/>
+      <w:r>
+        <w:rPr>
+          <w:lang w:val="de-CH"/>
+        </w:rPr>
+        <w:t xml:space="preserve"> kann sich </w:t>
+      </w:r>
+      <w:r>
+        <w:rPr>
+          <w:lang w:val="de-CH"/>
+        </w:rPr>
+        <w:t>abmelden</w:t>
+      </w:r>
+      <w:r>
+        <w:rPr>
+          <w:lang w:val="de-CH"/>
+        </w:rPr>
+        <w:t>.</w:t>
+      </w:r>
+    </w:p>
+    <w:p>
+      <w:pPr>
+        <w:rPr>
+          <w:lang w:val="de-CH"/>
+        </w:rPr>
+      </w:pPr>
+    </w:p>
+    <w:p>
+      <w:pPr>
+        <w:rPr>
+          <w:lang w:val="de-CH"/>
+        </w:rPr>
+      </w:pPr>
+    </w:p>
     <w:sectPr>
-      <w:footerReference w:type="default" r:id="rId12"/>
+      <w:footerReference w:type="default" r:id="rId15"/>
       <w:pgSz w:w="12240" w:h="15840"/>
       <w:pgMar w:top="748" w:right="1157" w:bottom="1440" w:left="1425" w:header="720" w:footer="720" w:gutter="0"/>
       <w:cols w:space="720"/>

</xml_diff>